<commit_message>
(trunk) updating install instructions to refer to trunk instead of ticket 863
git-svn-id: https://svn.code.sf.net/p/gridlab-d/code/trunk@5363 54b63ff4-7b51-0410-8bda-9fa96797e505
</commit_message>
<xml_diff>
--- a/MinGW_Eclipse_Instructions.docx
+++ b/MinGW_Eclipse_Instructions.docx
@@ -63,7 +63,15 @@
           <w:sz w:val="24"/>
           <w:szCs w:val="24"/>
         </w:rPr>
-        <w:t xml:space="preserve">Ticket 863 of </w:t>
+        <w:t>Trunk</w:t>
+      </w:r>
+      <w:r>
+        <w:rPr>
+          <w:rFonts w:ascii="Times New Roman" w:hAnsi="Times New Roman" w:cs="Times New Roman"/>
+          <w:sz w:val="24"/>
+          <w:szCs w:val="24"/>
+        </w:rPr>
+        <w:t xml:space="preserve"> of </w:t>
       </w:r>
       <w:proofErr w:type="spellStart"/>
       <w:r>
@@ -783,7 +791,15 @@
     </w:p>
     <w:p>
       <w:r>
-        <w:t>Once the packages have been installed click Close.</w:t>
+        <w:t xml:space="preserve">Once the packages have been installed click </w:t>
+      </w:r>
+      <w:proofErr w:type="gramStart"/>
+      <w:r>
+        <w:t>Close</w:t>
+      </w:r>
+      <w:proofErr w:type="gramEnd"/>
+      <w:r>
+        <w:t>.</w:t>
       </w:r>
     </w:p>
     <w:p>
@@ -842,7 +858,15 @@
     <w:p>
       <w:r>
         <w:lastRenderedPageBreak/>
-        <w:t>Now There should be a C:\MinGW directory. Open Explorer and navigate to C:\MinGW\msys\1.0 and run msys.bat.</w:t>
+        <w:t xml:space="preserve">Now </w:t>
+      </w:r>
+      <w:proofErr w:type="gramStart"/>
+      <w:r>
+        <w:t>There</w:t>
+      </w:r>
+      <w:proofErr w:type="gramEnd"/>
+      <w:r>
+        <w:t xml:space="preserve"> should be a C:\MinGW directory. Open Explorer and navigate to C:\MinGW\msys\1.0 and run msys.bat.</w:t>
       </w:r>
     </w:p>
     <w:p>
@@ -1336,8 +1360,13 @@
           <w:numId w:val="4"/>
         </w:numPr>
       </w:pPr>
-      <w:r>
-        <w:t>source /opt/windows_32/bin/win-builds-switch. (32 bit architecture)</w:t>
+      <w:proofErr w:type="gramStart"/>
+      <w:r>
+        <w:t>source</w:t>
+      </w:r>
+      <w:proofErr w:type="gramEnd"/>
+      <w:r>
+        <w:t xml:space="preserve"> /opt/windows_32/bin/win-builds-switch. (32 bit architecture)</w:t>
       </w:r>
     </w:p>
     <w:p>
@@ -1348,8 +1377,13 @@
           <w:numId w:val="4"/>
         </w:numPr>
       </w:pPr>
-      <w:r>
-        <w:t>source /opt/windows_64/bin/win-builds-switch. (64 bit architecture)</w:t>
+      <w:proofErr w:type="gramStart"/>
+      <w:r>
+        <w:t>source</w:t>
+      </w:r>
+      <w:proofErr w:type="gramEnd"/>
+      <w:r>
+        <w:t xml:space="preserve"> /opt/windows_64/bin/win-builds-switch. (64 bit architecture)</w:t>
       </w:r>
     </w:p>
     <w:p>
@@ -1419,8 +1453,13 @@
           <w:numId w:val="5"/>
         </w:numPr>
       </w:pPr>
-      <w:r>
-        <w:t>echo ‘source /opt/windows_32/bin/win-builds-switch’ &gt;&gt; ~/.profile. (32 bit default)</w:t>
+      <w:proofErr w:type="gramStart"/>
+      <w:r>
+        <w:t>echo</w:t>
+      </w:r>
+      <w:proofErr w:type="gramEnd"/>
+      <w:r>
+        <w:t xml:space="preserve"> ‘source /opt/windows_32/bin/win-builds-switch’ &gt;&gt; ~/.profile. (32 bit default)</w:t>
       </w:r>
     </w:p>
     <w:p>
@@ -1431,8 +1470,13 @@
           <w:numId w:val="5"/>
         </w:numPr>
       </w:pPr>
-      <w:r>
-        <w:t>echo ‘source /opt/windows_64/bin/win-builds-switch’ &gt;&gt; ~/.profile. (64 bit default)</w:t>
+      <w:proofErr w:type="gramStart"/>
+      <w:r>
+        <w:t>echo</w:t>
+      </w:r>
+      <w:proofErr w:type="gramEnd"/>
+      <w:r>
+        <w:t xml:space="preserve"> ‘source /opt/windows_64/bin/win-builds-switch’ &gt;&gt; ~/.profile. (64 bit default)</w:t>
       </w:r>
     </w:p>
     <w:p>
@@ -2008,7 +2052,15 @@
     </w:p>
     <w:p>
       <w:r>
-        <w:t>The install steps are as follows. cd to TICKET_DIR.</w:t>
+        <w:t xml:space="preserve">The install steps are as follows. </w:t>
+      </w:r>
+      <w:proofErr w:type="gramStart"/>
+      <w:r>
+        <w:t>cd</w:t>
+      </w:r>
+      <w:proofErr w:type="gramEnd"/>
+      <w:r>
+        <w:t xml:space="preserve"> to TICKET_DIR.</w:t>
       </w:r>
     </w:p>
     <w:p>
@@ -2184,8 +2236,13 @@
           <w:numId w:val="9"/>
         </w:numPr>
       </w:pPr>
-      <w:r>
-        <w:t xml:space="preserve">make (Note: In order to debug the code edits to the </w:t>
+      <w:proofErr w:type="gramStart"/>
+      <w:r>
+        <w:t>make</w:t>
+      </w:r>
+      <w:proofErr w:type="gramEnd"/>
+      <w:r>
+        <w:t xml:space="preserve"> (Note: In order to debug the code edits to the </w:t>
       </w:r>
       <w:proofErr w:type="spellStart"/>
       <w:r>
@@ -2193,7 +2250,15 @@
       </w:r>
       <w:proofErr w:type="spellEnd"/>
       <w:r>
-        <w:t xml:space="preserve"> created by ./configure before executing make. Edit lines 632 and 644 and comment out -O2. ‘#’ is the comment character.)</w:t>
+        <w:t xml:space="preserve"> created by ./configure before executing make. Edit lines 6</w:t>
+      </w:r>
+      <w:r>
+        <w:t>78 and 690</w:t>
+      </w:r>
+      <w:bookmarkStart w:id="0" w:name="_GoBack"/>
+      <w:bookmarkEnd w:id="0"/>
+      <w:r>
+        <w:t xml:space="preserve"> and comment out -O2. ‘#’ is the comment character.)</w:t>
       </w:r>
     </w:p>
     <w:p>
@@ -2237,7 +2302,15 @@
       </w:r>
       <w:proofErr w:type="spellEnd"/>
       <w:r>
-        <w:t xml:space="preserve">=&lt;path to MATLAB install&gt; at the ./configure step of the installation. When running a simulation with MATLAB %PATH% must contain the path the MATLAB </w:t>
+        <w:t xml:space="preserve">=&lt;path to MATLAB install&gt; at </w:t>
+      </w:r>
+      <w:proofErr w:type="gramStart"/>
+      <w:r>
+        <w:t>the ./</w:t>
+      </w:r>
+      <w:proofErr w:type="gramEnd"/>
+      <w:r>
+        <w:t xml:space="preserve">configure step of the installation. When running a simulation with MATLAB %PATH% must contain the path the MATLAB </w:t>
       </w:r>
       <w:proofErr w:type="spellStart"/>
       <w:r>
@@ -2304,13 +2377,7 @@
     </w:p>
     <w:p>
       <w:r>
-        <w:t xml:space="preserve">Linking with </w:t>
-      </w:r>
-      <w:r>
-        <w:t>MySQL</w:t>
-      </w:r>
-      <w:r>
-        <w:t>:</w:t>
+        <w:t>Linking with MySQL:</w:t>
       </w:r>
     </w:p>
     <w:p>
@@ -2323,19 +2390,7 @@
       </w:r>
       <w:proofErr w:type="spellEnd"/>
       <w:r>
-        <w:t xml:space="preserve">-D with </w:t>
-      </w:r>
-      <w:r>
-        <w:t>MySQL</w:t>
-      </w:r>
-      <w:r>
-        <w:t xml:space="preserve"> you must set the</w:t>
-      </w:r>
-      <w:r>
-        <w:t xml:space="preserve"> option</w:t>
-      </w:r>
-      <w:r>
-        <w:t xml:space="preserve"> --with-</w:t>
+        <w:t>-D with MySQL you must set the option --with-</w:t>
       </w:r>
       <w:proofErr w:type="spellStart"/>
       <w:r>
@@ -2351,22 +2406,15 @@
       </w:r>
       <w:proofErr w:type="spellEnd"/>
       <w:r>
-        <w:t xml:space="preserve"> connector folder&gt;</w:t>
-      </w:r>
-      <w:r>
-        <w:t xml:space="preserve"> at the ./configure step of the installation. When running a simulation with </w:t>
-      </w:r>
-      <w:r>
-        <w:t>MySQL</w:t>
-      </w:r>
-      <w:r>
-        <w:t xml:space="preserve"> %PATH% must contain the path the </w:t>
-      </w:r>
-      <w:r>
-        <w:t>MySQL</w:t>
-      </w:r>
-      <w:r>
-        <w:t xml:space="preserve"> </w:t>
+        <w:t xml:space="preserve"> connector folder&gt; at </w:t>
+      </w:r>
+      <w:proofErr w:type="gramStart"/>
+      <w:r>
+        <w:t>the ./</w:t>
+      </w:r>
+      <w:proofErr w:type="gramEnd"/>
+      <w:r>
+        <w:t xml:space="preserve">configure step of the installation. When running a simulation with MySQL %PATH% must contain the path the MySQL </w:t>
       </w:r>
       <w:proofErr w:type="spellStart"/>
       <w:r>
@@ -2374,13 +2422,7 @@
       </w:r>
       <w:proofErr w:type="spellEnd"/>
       <w:r>
-        <w:t>, &lt;</w:t>
-      </w:r>
-      <w:r>
-        <w:t>MySQL install&gt;\lib</w:t>
-      </w:r>
-      <w:r>
-        <w:t xml:space="preserve">. It is important that no space be contained in the paths. If there are spaces in the paths you can find the short name windows uses for </w:t>
+        <w:t xml:space="preserve">, &lt;MySQL install&gt;\lib. It is important that no space be contained in the paths. If there are spaces in the paths you can find the short name windows uses for </w:t>
       </w:r>
       <w:r>
         <w:lastRenderedPageBreak/>
@@ -2404,19 +2446,7 @@
         </w:numPr>
       </w:pPr>
       <w:r>
-        <w:t>Install path on the windows explorer: C:\Program Files\</w:t>
-      </w:r>
-      <w:r>
-        <w:t>MySQL</w:t>
-      </w:r>
-      <w:r>
-        <w:t>\</w:t>
-      </w:r>
-      <w:r>
-        <w:t>MySQL Connector C</w:t>
-      </w:r>
-      <w:r>
-        <w:t>.</w:t>
+        <w:t>Install path on the windows explorer: C:\Program Files\MySQL\MySQL Connector C.</w:t>
       </w:r>
     </w:p>
     <w:p>
@@ -2428,21 +2458,7 @@
         </w:numPr>
       </w:pPr>
       <w:r>
-        <w:t>Option set</w:t>
-      </w:r>
-      <w:r>
-        <w:t xml:space="preserve"> with short names: --with-mysql</w:t>
-      </w:r>
-      <w:bookmarkStart w:id="0" w:name="_GoBack"/>
-      <w:bookmarkEnd w:id="0"/>
-      <w:r>
-        <w:t>=/c/PRO</w:t>
-      </w:r>
-      <w:r>
-        <w:t>GRA~1/MySQL/MYSQLC~1</w:t>
-      </w:r>
-      <w:r>
-        <w:t>.</w:t>
+        <w:t>Option set with short names: --with-mysql=/c/PROGRA~1/MySQL/MYSQLC~1.</w:t>
       </w:r>
     </w:p>
     <w:p/>
@@ -2729,7 +2745,15 @@
       </w:r>
       <w:proofErr w:type="spellEnd"/>
       <w:r>
-        <w:t>-D. It is a good Idea to check for updates. This can be done by selecting Help &gt; Check for Updates. Once that is finished Lets go ahead an import the ticket project into Eclipse. Select File &gt; Import and the Import window will pop up.  Expand General and select Existing Projects into Workspace and click Next.</w:t>
+        <w:t xml:space="preserve">-D. It is a good Idea to check for updates. This can be done by selecting Help &gt; Check for Updates. Once that is finished Lets go ahead an import the ticket project into Eclipse. Select File &gt; Import and the Import window will pop up.  Expand General and select Existing Projects into Workspace and click </w:t>
+      </w:r>
+      <w:proofErr w:type="gramStart"/>
+      <w:r>
+        <w:t>Next</w:t>
+      </w:r>
+      <w:proofErr w:type="gramEnd"/>
+      <w:r>
+        <w:t>.</w:t>
       </w:r>
     </w:p>
     <w:p>
@@ -3379,7 +3403,15 @@
       </w:r>
       <w:proofErr w:type="spellEnd"/>
       <w:r>
-        <w:t xml:space="preserve">, a simple ./configure, make, and make install is all that is needed. Eclipse needs to be extracted from a tar file instead of a zip file. And the installation for </w:t>
+        <w:t xml:space="preserve">, a </w:t>
+      </w:r>
+      <w:proofErr w:type="gramStart"/>
+      <w:r>
+        <w:t>simple ./</w:t>
+      </w:r>
+      <w:proofErr w:type="gramEnd"/>
+      <w:r>
+        <w:t xml:space="preserve">configure, make, and make install is all that is needed. Eclipse needs to be extracted from a tar file instead of a zip file. And the installation for </w:t>
       </w:r>
       <w:proofErr w:type="spellStart"/>
       <w:r>
@@ -3500,7 +3532,15 @@
       </w:r>
       <w:proofErr w:type="spellEnd"/>
       <w:r>
-        <w:t xml:space="preserve">-D. an </w:t>
+        <w:t xml:space="preserve">-D. </w:t>
+      </w:r>
+      <w:proofErr w:type="gramStart"/>
+      <w:r>
+        <w:t>an</w:t>
+      </w:r>
+      <w:proofErr w:type="gramEnd"/>
+      <w:r>
+        <w:t xml:space="preserve"> </w:t>
       </w:r>
       <w:proofErr w:type="spellStart"/>
       <w:r>
@@ -6289,7 +6329,7 @@
 </file>
 
 <file path=customXml/itemProps1.xml><?xml version="1.0" encoding="utf-8"?>
-<ds:datastoreItem xmlns:ds="http://schemas.openxmlformats.org/officeDocument/2006/customXml" ds:itemID="{A521062B-903D-4C68-ADFD-AD82128D08D1}">
+<ds:datastoreItem xmlns:ds="http://schemas.openxmlformats.org/officeDocument/2006/customXml" ds:itemID="{8D81F98D-DE7E-4C7B-B91C-FC07C4D3530C}">
   <ds:schemaRefs>
     <ds:schemaRef ds:uri="http://schemas.openxmlformats.org/officeDocument/2006/bibliography"/>
   </ds:schemaRefs>

</xml_diff>